<commit_message>
Ajustes de búsqueda, ALLOWED_HOSTS, y manejo seguro en buscar_contrato_en_excel
</commit_message>
<xml_diff>
--- a/contratos/doc_templates/poliza.docx
+++ b/contratos/doc_templates/poliza.docx
@@ -754,6 +754,7 @@
                 <w:rFonts w:ascii="Calibri" w:eastAsia="Calibri" w:hAnsi="Calibri" w:cs="Calibri"/>
                 <w:sz w:val="15"/>
                 <w:szCs w:val="15"/>
+                <w:u w:val="single"/>
               </w:rPr>
             </w:pPr>
             <w:r>
@@ -764,36 +765,6 @@
               </w:rPr>
               <w:t>Subdirector de Programas y Contratos de Adquisiciones</w:t>
             </w:r>
-          </w:p>
-          <w:p>
-            <w:pPr>
-              <w:jc w:val="both"/>
-              <w:rPr>
-                <w:rFonts w:ascii="Calibri" w:eastAsia="Calibri" w:hAnsi="Calibri" w:cs="Calibri"/>
-                <w:sz w:val="15"/>
-                <w:szCs w:val="15"/>
-              </w:rPr>
-            </w:pPr>
-          </w:p>
-          <w:p>
-            <w:pPr>
-              <w:jc w:val="both"/>
-              <w:rPr>
-                <w:rFonts w:ascii="Calibri" w:eastAsia="Calibri" w:hAnsi="Calibri" w:cs="Calibri"/>
-                <w:sz w:val="15"/>
-                <w:szCs w:val="15"/>
-              </w:rPr>
-            </w:pPr>
-          </w:p>
-          <w:p>
-            <w:pPr>
-              <w:jc w:val="both"/>
-              <w:rPr>
-                <w:rFonts w:ascii="Calibri" w:eastAsia="Calibri" w:hAnsi="Calibri" w:cs="Calibri"/>
-                <w:sz w:val="15"/>
-                <w:szCs w:val="15"/>
-              </w:rPr>
-            </w:pPr>
           </w:p>
           <w:p>
             <w:pPr>
@@ -851,23 +822,41 @@
           <w:szCs w:val="14"/>
         </w:rPr>
       </w:pPr>
-      <w:proofErr w:type="spellStart"/>
       <w:r>
         <w:rPr>
           <w:rFonts w:ascii="Calibri" w:eastAsia="Calibri" w:hAnsi="Calibri" w:cs="Arial"/>
           <w:sz w:val="14"/>
           <w:szCs w:val="14"/>
         </w:rPr>
-        <w:t>C.c.p</w:t>
-      </w:r>
-      <w:proofErr w:type="spellEnd"/>
+        <w:t>C.c.p.-</w:t>
+      </w:r>
       <w:r>
         <w:rPr>
           <w:rFonts w:ascii="Calibri" w:eastAsia="Calibri" w:hAnsi="Calibri" w:cs="Arial"/>
           <w:sz w:val="14"/>
           <w:szCs w:val="14"/>
         </w:rPr>
-        <w:t>.-</w:t>
+        <w:tab/>
+      </w:r>
+      <w:r>
+        <w:rPr>
+          <w:rFonts w:ascii="Calibri" w:eastAsia="Calibri" w:hAnsi="Calibri" w:cs="Arial"/>
+          <w:b/>
+          <w:bCs/>
+          <w:sz w:val="14"/>
+          <w:szCs w:val="14"/>
+        </w:rPr>
+        <w:t xml:space="preserve">Lic. </w:t>
+      </w:r>
+      <w:r>
+        <w:rPr>
+          <w:rFonts w:ascii="Calibri" w:eastAsia="Calibri" w:hAnsi="Calibri" w:cs="Arial"/>
+          <w:b/>
+          <w:bCs/>
+          <w:sz w:val="14"/>
+          <w:szCs w:val="14"/>
+        </w:rPr>
+        <w:t>Jorge Alberto Medina González</w:t>
       </w:r>
       <w:r>
         <w:rPr>
@@ -875,27 +864,7 @@
           <w:sz w:val="14"/>
           <w:szCs w:val="14"/>
         </w:rPr>
-        <w:tab/>
-      </w:r>
-      <w:r>
-        <w:rPr>
-          <w:rFonts w:ascii="Calibri" w:eastAsia="Calibri" w:hAnsi="Calibri" w:cs="Arial"/>
-          <w:b/>
-          <w:bCs/>
-          <w:sz w:val="14"/>
-          <w:szCs w:val="14"/>
-        </w:rPr>
-        <w:t xml:space="preserve">Lic. </w:t>
-      </w:r>
-      <w:r>
-        <w:rPr>
-          <w:rFonts w:ascii="Calibri" w:eastAsia="Calibri" w:hAnsi="Calibri" w:cs="Arial"/>
-          <w:b/>
-          <w:bCs/>
-          <w:sz w:val="14"/>
-          <w:szCs w:val="14"/>
-        </w:rPr>
-        <w:t>Jorge Alberto Medina González</w:t>
+        <w:t>. D</w:t>
       </w:r>
       <w:r>
         <w:rPr>
@@ -903,14 +872,6 @@
           <w:sz w:val="14"/>
           <w:szCs w:val="14"/>
         </w:rPr>
-        <w:t>. D</w:t>
-      </w:r>
-      <w:r>
-        <w:rPr>
-          <w:rFonts w:ascii="Calibri" w:eastAsia="Calibri" w:hAnsi="Calibri" w:cs="Arial"/>
-          <w:sz w:val="14"/>
-          <w:szCs w:val="14"/>
-        </w:rPr>
         <w:t>irector General de Recursos Materiales y Servicios.</w:t>
       </w:r>
     </w:p>
@@ -941,107 +902,71 @@
           <w:sz w:val="14"/>
           <w:szCs w:val="14"/>
         </w:rPr>
-        <w:t>. -</w:t>
-      </w:r>
-      <w:proofErr w:type="gramStart"/>
-      <w:r>
+        <w:t>. -Director de Gestión Administrativa.</w:t>
+      </w:r>
+    </w:p>
+    <w:p>
+      <w:pPr>
+        <w:ind w:firstLine="708"/>
+        <w:contextualSpacing/>
+        <w:jc w:val="both"/>
         <w:rPr>
           <w:rFonts w:cstheme="minorHAnsi"/>
           <w:sz w:val="14"/>
           <w:szCs w:val="14"/>
         </w:rPr>
-        <w:t>Director</w:t>
-      </w:r>
-      <w:proofErr w:type="gramEnd"/>
+      </w:pPr>
+      <w:r>
+        <w:rPr>
+          <w:rFonts w:eastAsia="Calibri" w:cstheme="minorHAnsi"/>
+          <w:b/>
+          <w:bCs/>
+          <w:sz w:val="14"/>
+          <w:szCs w:val="14"/>
+        </w:rPr>
+        <w:t>Ing</w:t>
+      </w:r>
+      <w:r>
+        <w:rPr>
+          <w:rFonts w:eastAsia="Calibri" w:cstheme="minorHAnsi"/>
+          <w:sz w:val="14"/>
+          <w:szCs w:val="14"/>
+        </w:rPr>
+        <w:t>.</w:t>
+      </w:r>
+      <w:r>
+        <w:rPr>
+          <w:rFonts w:eastAsia="Calibri" w:cstheme="minorHAnsi"/>
+          <w:sz w:val="14"/>
+          <w:szCs w:val="14"/>
+        </w:rPr>
+        <w:t xml:space="preserve"> </w:t>
+      </w:r>
+      <w:r>
+        <w:rPr>
+          <w:rFonts w:eastAsia="Calibri" w:cstheme="minorHAnsi"/>
+          <w:b/>
+          <w:bCs/>
+          <w:sz w:val="14"/>
+          <w:szCs w:val="14"/>
+        </w:rPr>
+        <w:t>Alejandra Carmona Rosario</w:t>
+      </w:r>
+      <w:r>
+        <w:rPr>
+          <w:rFonts w:eastAsia="Calibri" w:cstheme="minorHAnsi"/>
+          <w:sz w:val="14"/>
+          <w:szCs w:val="14"/>
+        </w:rPr>
+        <w:t xml:space="preserve"> -</w:t>
+      </w:r>
       <w:r>
         <w:rPr>
           <w:rFonts w:cstheme="minorHAnsi"/>
           <w:sz w:val="14"/>
           <w:szCs w:val="14"/>
         </w:rPr>
-        <w:t xml:space="preserve"> de Gestión Administrativa.</w:t>
-      </w:r>
-    </w:p>
-    <w:p>
-      <w:pPr>
-        <w:ind w:firstLine="708"/>
-        <w:contextualSpacing/>
-        <w:jc w:val="both"/>
-        <w:rPr>
-          <w:rFonts w:cstheme="minorHAnsi"/>
-          <w:sz w:val="14"/>
-          <w:szCs w:val="14"/>
-        </w:rPr>
-      </w:pPr>
-      <w:r>
-        <w:rPr>
-          <w:rFonts w:eastAsia="Calibri" w:cstheme="minorHAnsi"/>
-          <w:b/>
-          <w:bCs/>
-          <w:sz w:val="14"/>
-          <w:szCs w:val="14"/>
-        </w:rPr>
-        <w:t>Ing</w:t>
-      </w:r>
-      <w:r>
-        <w:rPr>
-          <w:rFonts w:eastAsia="Calibri" w:cstheme="minorHAnsi"/>
-          <w:sz w:val="14"/>
-          <w:szCs w:val="14"/>
-        </w:rPr>
-        <w:t>.</w:t>
-      </w:r>
-      <w:r>
-        <w:rPr>
-          <w:rFonts w:eastAsia="Calibri" w:cstheme="minorHAnsi"/>
-          <w:sz w:val="14"/>
-          <w:szCs w:val="14"/>
-        </w:rPr>
-        <w:t xml:space="preserve"> </w:t>
-      </w:r>
-      <w:r>
-        <w:rPr>
-          <w:rFonts w:eastAsia="Calibri" w:cstheme="minorHAnsi"/>
-          <w:b/>
-          <w:bCs/>
-          <w:sz w:val="14"/>
-          <w:szCs w:val="14"/>
-        </w:rPr>
-        <w:t>Alejandra Carmona Rosario</w:t>
-      </w:r>
-      <w:r>
-        <w:rPr>
-          <w:rFonts w:eastAsia="Calibri" w:cstheme="minorHAnsi"/>
-          <w:sz w:val="14"/>
-          <w:szCs w:val="14"/>
-        </w:rPr>
-        <w:t xml:space="preserve"> -</w:t>
-      </w:r>
-      <w:r>
-        <w:rPr>
-          <w:rFonts w:cstheme="minorHAnsi"/>
-          <w:sz w:val="14"/>
-          <w:szCs w:val="14"/>
-        </w:rPr>
-        <w:t xml:space="preserve"> </w:t>
-      </w:r>
-      <w:proofErr w:type="gramStart"/>
-      <w:r>
-        <w:rPr>
-          <w:rFonts w:cstheme="minorHAnsi"/>
-          <w:sz w:val="14"/>
-          <w:szCs w:val="14"/>
-        </w:rPr>
-        <w:t>Jefa</w:t>
-      </w:r>
-      <w:proofErr w:type="gramEnd"/>
-      <w:r>
-        <w:rPr>
-          <w:rFonts w:cstheme="minorHAnsi"/>
-          <w:sz w:val="14"/>
-          <w:szCs w:val="14"/>
-        </w:rPr>
-        <w:t xml:space="preserve"> de Departamento de Pedidos y Contratos.</w:t>
+        <w:t xml:space="preserve"> Jefa de Departamento de Pedidos y Contratos.</w:t>
       </w:r>
     </w:p>
     <w:p>
@@ -1337,37 +1262,7 @@
                                 <w14:bevel/>
                               </w14:textOutline>
                             </w:rPr>
-                            <w:t xml:space="preserve">, Col. Tabacalera, </w:t>
-                          </w:r>
-                          <w:proofErr w:type="spellStart"/>
-                          <w:r>
-                            <w:rPr>
-                              <w:rFonts w:ascii="Minion Pro" w:hAnsi="Minion Pro"/>
-                              <w:sz w:val="16"/>
-                              <w:szCs w:val="16"/>
-                              <w:lang w:val="es-ES"/>
-                              <w14:textOutline w14:w="9525" w14:cap="rnd" w14:cmpd="sng" w14:algn="ctr">
-                                <w14:noFill/>
-                                <w14:prstDash w14:val="solid"/>
-                                <w14:bevel/>
-                              </w14:textOutline>
-                            </w:rPr>
-                            <w:t>Alc</w:t>
-                          </w:r>
-                          <w:proofErr w:type="spellEnd"/>
-                          <w:r>
-                            <w:rPr>
-                              <w:rFonts w:ascii="Minion Pro" w:hAnsi="Minion Pro"/>
-                              <w:sz w:val="16"/>
-                              <w:szCs w:val="16"/>
-                              <w:lang w:val="es-ES"/>
-                              <w14:textOutline w14:w="9525" w14:cap="rnd" w14:cmpd="sng" w14:algn="ctr">
-                                <w14:noFill/>
-                                <w14:prstDash w14:val="solid"/>
-                                <w14:bevel/>
-                              </w14:textOutline>
-                            </w:rPr>
-                            <w:t>. Cuauhtémoc, Ciudad de México, C.P. 06030 Teléfono 5</w:t>
+                            <w:t>, Col. Tabacalera, Alc. Cuauhtémoc, Ciudad de México, C.P. 06030 Teléfono 5</w:t>
                           </w:r>
                           <w:r>
                             <w:rPr>
@@ -1621,37 +1516,7 @@
                           <w14:bevel/>
                         </w14:textOutline>
                       </w:rPr>
-                      <w:t xml:space="preserve">, Col. Tabacalera, </w:t>
-                    </w:r>
-                    <w:proofErr w:type="spellStart"/>
-                    <w:r>
-                      <w:rPr>
-                        <w:rFonts w:ascii="Minion Pro" w:hAnsi="Minion Pro"/>
-                        <w:sz w:val="16"/>
-                        <w:szCs w:val="16"/>
-                        <w:lang w:val="es-ES"/>
-                        <w14:textOutline w14:w="9525" w14:cap="rnd" w14:cmpd="sng" w14:algn="ctr">
-                          <w14:noFill/>
-                          <w14:prstDash w14:val="solid"/>
-                          <w14:bevel/>
-                        </w14:textOutline>
-                      </w:rPr>
-                      <w:t>Alc</w:t>
-                    </w:r>
-                    <w:proofErr w:type="spellEnd"/>
-                    <w:r>
-                      <w:rPr>
-                        <w:rFonts w:ascii="Minion Pro" w:hAnsi="Minion Pro"/>
-                        <w:sz w:val="16"/>
-                        <w:szCs w:val="16"/>
-                        <w:lang w:val="es-ES"/>
-                        <w14:textOutline w14:w="9525" w14:cap="rnd" w14:cmpd="sng" w14:algn="ctr">
-                          <w14:noFill/>
-                          <w14:prstDash w14:val="solid"/>
-                          <w14:bevel/>
-                        </w14:textOutline>
-                      </w:rPr>
-                      <w:t>. Cuauhtémoc, Ciudad de México, C.P. 06030 Teléfono 5</w:t>
+                      <w:t>, Col. Tabacalera, Alc. Cuauhtémoc, Ciudad de México, C.P. 06030 Teléfono 5</w:t>
                     </w:r>
                     <w:r>
                       <w:rPr>
@@ -1974,7 +1839,7 @@
                   </a:ln>
                   <a:extLst>
                     <a:ext uri="{53640926-AAD7-44d8-BBD7-CCE9431645EC}">
-                      <a14:shadowObscured xmlns="" xmlns:mo="http://schemas.microsoft.com/office/mac/office/2008/main" xmlns:mv="urn:schemas-microsoft-com:mac:vml" xmlns:o="urn:schemas-microsoft-com:office:office" xmlns:v="urn:schemas-microsoft-com:vml" xmlns:w10="urn:schemas-microsoft-com:office:word" xmlns:w="http://schemas.openxmlformats.org/wordprocessingml/2006/main" xmlns:a14="http://schemas.microsoft.com/office/drawing/2010/main"/>
+                      <a14:shadowObscured xmlns:a14="http://schemas.microsoft.com/office/drawing/2010/main" xmlns:w="http://schemas.openxmlformats.org/wordprocessingml/2006/main" xmlns:w10="urn:schemas-microsoft-com:office:word" xmlns:v="urn:schemas-microsoft-com:vml" xmlns:o="urn:schemas-microsoft-com:office:office" xmlns:mv="urn:schemas-microsoft-com:mac:vml" xmlns:mo="http://schemas.microsoft.com/office/mac/office/2008/main" xmlns=""/>
                     </a:ext>
                   </a:extLst>
                 </pic:spPr>

</xml_diff>